<commit_message>
finished (for real this time)
</commit_message>
<xml_diff>
--- a/Documentation.docx
+++ b/Documentation.docx
@@ -2813,13 +2813,7 @@
         </w:numPr>
       </w:pPr>
       <w:r>
-        <w:t>Επεξεργασία στοιχείων του π</w:t>
-      </w:r>
-      <w:r>
-        <w:t>ωλητή</w:t>
-      </w:r>
-      <w:r>
-        <w:t>, η οποία γίνεται σε ξεχωριστή φόρμα</w:t>
+        <w:t>Επεξεργασία στοιχείων του πωλητή, η οποία γίνεται σε ξεχωριστή φόρμα</w:t>
       </w:r>
     </w:p>
     <w:p>
@@ -2878,7 +2872,25 @@
         <w:pStyle w:val="-"/>
       </w:pPr>
       <w:r>
-        <w:t>Οι πελάτες μπορούν να εξωφλήσουν τους λογαριασμούς τους καθώς και να δουν πληροφορίες για το ιστορικό χρεώσεων, κλήσεων και μηνυμάτων.</w:t>
+        <w:t>Οι πελάτες μπορούν να εξωφλήσουν τους λογαριασμούς τους καθώς και να δουν πληροφορίες για το ιστορικό χρεώσεων, κλήσεων και μηνυμάτων</w:t>
+      </w:r>
+      <w:r>
+        <w:t xml:space="preserve"> καθώς και το πόσα λεπτά ομιλίας και </w:t>
+      </w:r>
+      <w:r>
+        <w:rPr>
+          <w:lang w:val="en-US"/>
+        </w:rPr>
+        <w:t>sms</w:t>
+      </w:r>
+      <w:r>
+        <w:t xml:space="preserve"> </w:t>
+      </w:r>
+      <w:r>
+        <w:t>του απομένουν για το μήνα</w:t>
+      </w:r>
+      <w:r>
+        <w:t>.</w:t>
       </w:r>
     </w:p>
     <w:p>
@@ -3155,14 +3167,12 @@
       <w:r>
         <w:t xml:space="preserve">Μέθοδος </w:t>
       </w:r>
-      <w:proofErr w:type="spellStart"/>
       <w:r>
         <w:rPr>
           <w:lang w:val="en-US"/>
         </w:rPr>
         <w:t>CalculateBill</w:t>
       </w:r>
-      <w:proofErr w:type="spellEnd"/>
       <w:r>
         <w:t xml:space="preserve"> </w:t>
       </w:r>
@@ -3214,14 +3224,12 @@
       <w:r>
         <w:t xml:space="preserve">και </w:t>
       </w:r>
-      <w:proofErr w:type="spellStart"/>
       <w:r>
         <w:rPr>
           <w:lang w:val="en-US"/>
         </w:rPr>
         <w:t>sms</w:t>
       </w:r>
-      <w:proofErr w:type="spellEnd"/>
       <w:r>
         <w:t xml:space="preserve"> </w:t>
       </w:r>
@@ -3277,14 +3285,12 @@
       <w:r>
         <w:t xml:space="preserve">: </w:t>
       </w:r>
-      <w:proofErr w:type="spellStart"/>
       <w:r>
         <w:rPr>
           <w:lang w:val="en-US"/>
         </w:rPr>
         <w:t>CalculateBill</w:t>
       </w:r>
-      <w:proofErr w:type="spellEnd"/>
     </w:p>
     <w:p>
       <w:pPr>
@@ -3324,14 +3330,12 @@
       <w:r>
         <w:t xml:space="preserve">με βάση τον αλγόριθμο του </w:t>
       </w:r>
-      <w:proofErr w:type="spellStart"/>
       <w:r>
         <w:rPr>
           <w:lang w:val="en-US"/>
         </w:rPr>
         <w:t>Levenshtein</w:t>
       </w:r>
-      <w:proofErr w:type="spellEnd"/>
       <w:r>
         <w:t xml:space="preserve"> </w:t>
       </w:r>
@@ -3379,14 +3383,12 @@
       <w:r>
         <w:t xml:space="preserve">: </w:t>
       </w:r>
-      <w:proofErr w:type="spellStart"/>
       <w:r>
         <w:rPr>
           <w:lang w:val="en-US"/>
         </w:rPr>
         <w:t>Levenshtein</w:t>
       </w:r>
-      <w:proofErr w:type="spellEnd"/>
       <w:r>
         <w:t xml:space="preserve"> </w:t>
       </w:r>
@@ -3426,14 +3428,12 @@
       <w:r>
         <w:t xml:space="preserve">ο οποίο καλεί αυτόματα τη </w:t>
       </w:r>
-      <w:proofErr w:type="spellStart"/>
       <w:r>
         <w:rPr>
           <w:lang w:val="en-US"/>
         </w:rPr>
         <w:t>CalculateBill</w:t>
       </w:r>
-      <w:proofErr w:type="spellEnd"/>
       <w:r>
         <w:t xml:space="preserve"> </w:t>
       </w:r>
@@ -3477,16 +3477,8 @@
         <w:rPr>
           <w:lang w:val="en-US"/>
         </w:rPr>
-        <w:t xml:space="preserve">: </w:t>
-      </w:r>
-      <w:proofErr w:type="spellStart"/>
-      <w:r>
-        <w:rPr>
-          <w:lang w:val="en-US"/>
-        </w:rPr>
-        <w:t>MonthlyBillCalculation</w:t>
-      </w:r>
-      <w:proofErr w:type="spellEnd"/>
+        <w:t>: MonthlyBillCalculation</w:t>
+      </w:r>
     </w:p>
     <w:p>
       <w:pPr>
@@ -3532,14 +3524,12 @@
       <w:r>
         <w:t>.</w:t>
       </w:r>
-      <w:proofErr w:type="spellStart"/>
       <w:r>
         <w:rPr>
           <w:lang w:val="en-US"/>
         </w:rPr>
         <w:t>py</w:t>
       </w:r>
-      <w:proofErr w:type="spellEnd"/>
       <w:r>
         <w:t xml:space="preserve">, το οποίο αποτελεί ένα </w:t>
       </w:r>
@@ -3624,14 +3614,12 @@
       <w:r>
         <w:t xml:space="preserve">προγράμματα (10 κανονικά και μια προεπιλογή), ένα τυχαίο αριθμό αριθμών τηλεφώνου ανάμεσα στα 6000 και 10000 και ένα τυχαίο αριθμό κλήσεων και </w:t>
       </w:r>
-      <w:proofErr w:type="spellStart"/>
       <w:r>
         <w:rPr>
           <w:lang w:val="en-US"/>
         </w:rPr>
         <w:t>sms</w:t>
       </w:r>
-      <w:proofErr w:type="spellEnd"/>
       <w:r>
         <w:t>, ανάμεσα σ</w:t>
       </w:r>
@@ -3745,14 +3733,12 @@
       <w:r>
         <w:t>.</w:t>
       </w:r>
-      <w:proofErr w:type="spellStart"/>
       <w:r>
         <w:rPr>
           <w:lang w:val="en-US"/>
         </w:rPr>
         <w:t>py</w:t>
       </w:r>
-      <w:proofErr w:type="spellEnd"/>
       <w:r>
         <w:t xml:space="preserve"> </w:t>
       </w:r>
@@ -4374,7 +4360,6 @@
         </w:rPr>
         <w:t xml:space="preserve">με τις 4 κλάσεις του πακέτου </w:t>
       </w:r>
-      <w:proofErr w:type="spellStart"/>
       <w:r>
         <w:rPr>
           <w:rFonts w:ascii="Aptos" w:hAnsi="Aptos"/>
@@ -4383,7 +4368,6 @@
         </w:rPr>
         <w:t>db</w:t>
       </w:r>
-      <w:proofErr w:type="spellEnd"/>
       <w:r>
         <w:rPr>
           <w:rFonts w:ascii="Aptos" w:hAnsi="Aptos"/>
@@ -4406,7 +4390,6 @@
         </w:rPr>
         <w:t xml:space="preserve">, </w:t>
       </w:r>
-      <w:proofErr w:type="spellStart"/>
       <w:r>
         <w:rPr>
           <w:rFonts w:ascii="Aptos" w:hAnsi="Aptos"/>
@@ -4415,7 +4398,6 @@
         </w:rPr>
         <w:t>AdminDB</w:t>
       </w:r>
-      <w:proofErr w:type="spellEnd"/>
       <w:r>
         <w:rPr>
           <w:rFonts w:ascii="Aptos" w:hAnsi="Aptos"/>
@@ -4423,7 +4405,6 @@
         </w:rPr>
         <w:t xml:space="preserve">, </w:t>
       </w:r>
-      <w:proofErr w:type="spellStart"/>
       <w:r>
         <w:rPr>
           <w:rFonts w:ascii="Aptos" w:hAnsi="Aptos"/>
@@ -4432,7 +4413,6 @@
         </w:rPr>
         <w:t>ClientD</w:t>
       </w:r>
-      <w:proofErr w:type="spellEnd"/>
       <w:r>
         <w:rPr>
           <w:rFonts w:ascii="Aptos" w:hAnsi="Aptos"/>
@@ -4440,7 +4420,6 @@
         </w:rPr>
         <w:t xml:space="preserve"> και </w:t>
       </w:r>
-      <w:proofErr w:type="spellStart"/>
       <w:r>
         <w:rPr>
           <w:rFonts w:ascii="Aptos" w:hAnsi="Aptos"/>
@@ -4449,7 +4428,6 @@
         </w:rPr>
         <w:t>SellerDB</w:t>
       </w:r>
-      <w:proofErr w:type="spellEnd"/>
       <w:r>
         <w:rPr>
           <w:rFonts w:ascii="Aptos" w:hAnsi="Aptos"/>
@@ -4560,7 +4538,6 @@
         </w:rPr>
         <w:t xml:space="preserve"> των συνθηματικών καθώς και τον αντίστοιχο έλεγχο, μέσο της βιβλιοθήκης </w:t>
       </w:r>
-      <w:proofErr w:type="spellStart"/>
       <w:r>
         <w:rPr>
           <w:rFonts w:ascii="Aptos" w:hAnsi="Aptos"/>
@@ -4569,7 +4546,6 @@
         </w:rPr>
         <w:t>jbcrypt</w:t>
       </w:r>
-      <w:proofErr w:type="spellEnd"/>
     </w:p>
     <w:p>
       <w:pPr>
@@ -4670,7 +4646,6 @@
         </w:rPr>
         <w:t xml:space="preserve">Οι συναρτήσεις </w:t>
       </w:r>
-      <w:proofErr w:type="spellStart"/>
       <w:r>
         <w:rPr>
           <w:spacing w:val="20"/>
@@ -4678,14 +4653,12 @@
         </w:rPr>
         <w:t>ClientDB</w:t>
       </w:r>
-      <w:proofErr w:type="spellEnd"/>
       <w:r>
         <w:rPr>
           <w:spacing w:val="20"/>
         </w:rPr>
         <w:t xml:space="preserve">, </w:t>
       </w:r>
-      <w:proofErr w:type="spellStart"/>
       <w:r>
         <w:rPr>
           <w:spacing w:val="20"/>
@@ -4693,14 +4666,12 @@
         </w:rPr>
         <w:t>AdminDB</w:t>
       </w:r>
-      <w:proofErr w:type="spellEnd"/>
       <w:r>
         <w:rPr>
           <w:spacing w:val="20"/>
         </w:rPr>
         <w:t xml:space="preserve"> και </w:t>
       </w:r>
-      <w:proofErr w:type="spellStart"/>
       <w:r>
         <w:rPr>
           <w:spacing w:val="20"/>
@@ -4708,7 +4679,6 @@
         </w:rPr>
         <w:t>SellerDB</w:t>
       </w:r>
-      <w:proofErr w:type="spellEnd"/>
       <w:r>
         <w:rPr>
           <w:spacing w:val="20"/>
@@ -4754,7 +4724,6 @@
         </w:rPr>
         <w:t xml:space="preserve">). Η εκτενής περιγραφή τους δεν είναι δυνατή εδώ καθώς οι κλάσεις αυτές είναι πολύ μεγάλες σε έκταση. Παρόλα αυτά στα δημιουργημένα </w:t>
       </w:r>
-      <w:proofErr w:type="spellStart"/>
       <w:r>
         <w:rPr>
           <w:spacing w:val="20"/>
@@ -4762,7 +4731,6 @@
         </w:rPr>
         <w:t>javadocs</w:t>
       </w:r>
-      <w:proofErr w:type="spellEnd"/>
       <w:r>
         <w:rPr>
           <w:spacing w:val="20"/>
@@ -4831,7 +4799,6 @@
         </w:rPr>
         <w:t xml:space="preserve">. Μέχρι στιγμής έχουν δημιουργηθεί τα </w:t>
       </w:r>
-      <w:proofErr w:type="spellStart"/>
       <w:r>
         <w:rPr>
           <w:rFonts w:ascii="Aptos" w:hAnsi="Aptos"/>
@@ -4840,7 +4807,6 @@
         </w:rPr>
         <w:t>LoginServlet</w:t>
       </w:r>
-      <w:proofErr w:type="spellEnd"/>
       <w:r>
         <w:rPr>
           <w:rFonts w:ascii="Aptos" w:hAnsi="Aptos"/>
@@ -4863,7 +4829,6 @@
         </w:rPr>
         <w:t xml:space="preserve"> και επαναδιευθύνει το χρήστη στην αντίστοιχη σελίδα </w:t>
       </w:r>
-      <w:proofErr w:type="spellStart"/>
       <w:r>
         <w:rPr>
           <w:rFonts w:ascii="Aptos" w:hAnsi="Aptos"/>
@@ -4872,7 +4837,6 @@
         </w:rPr>
         <w:t>jsp</w:t>
       </w:r>
-      <w:proofErr w:type="spellEnd"/>
       <w:r>
         <w:rPr>
           <w:rFonts w:ascii="Aptos" w:hAnsi="Aptos"/>
@@ -4925,7 +4889,6 @@
         </w:rPr>
         <w:t xml:space="preserve"> </w:t>
       </w:r>
-      <w:proofErr w:type="spellStart"/>
       <w:r>
         <w:rPr>
           <w:rFonts w:ascii="Aptos" w:hAnsi="Aptos"/>
@@ -4934,7 +4897,6 @@
         </w:rPr>
         <w:t>LogoutServlet</w:t>
       </w:r>
-      <w:proofErr w:type="spellEnd"/>
       <w:r>
         <w:rPr>
           <w:rFonts w:ascii="Aptos" w:hAnsi="Aptos"/>
@@ -5009,7 +4971,6 @@
         </w:rPr>
         <w:t xml:space="preserve">. Η </w:t>
       </w:r>
-      <w:proofErr w:type="spellStart"/>
       <w:r>
         <w:rPr>
           <w:rFonts w:ascii="Aptos" w:hAnsi="Aptos"/>
@@ -5018,7 +4979,6 @@
         </w:rPr>
         <w:t>doGet</w:t>
       </w:r>
-      <w:proofErr w:type="spellEnd"/>
       <w:r>
         <w:rPr>
           <w:rFonts w:ascii="Aptos" w:hAnsi="Aptos"/>
@@ -5041,7 +5001,6 @@
         </w:rPr>
         <w:t xml:space="preserve"> ανάμεσα στα αντίστοιχα </w:t>
       </w:r>
-      <w:proofErr w:type="spellStart"/>
       <w:r>
         <w:rPr>
           <w:rFonts w:ascii="Aptos" w:hAnsi="Aptos"/>
@@ -5050,7 +5009,6 @@
         </w:rPr>
         <w:t>jsp</w:t>
       </w:r>
-      <w:proofErr w:type="spellEnd"/>
       <w:r>
         <w:rPr>
           <w:rFonts w:ascii="Aptos" w:hAnsi="Aptos"/>
@@ -5065,7 +5023,6 @@
         </w:rPr>
         <w:t xml:space="preserve">ανανέωσης του αριθμού τηλεφώνου ενός πελάτη. Ακόμη υλοποίει την ολική και οριστική διαγραφή του πελάτη από το σύστημα. Η </w:t>
       </w:r>
-      <w:proofErr w:type="spellStart"/>
       <w:r>
         <w:rPr>
           <w:rFonts w:ascii="Aptos" w:hAnsi="Aptos"/>
@@ -5074,7 +5031,6 @@
         </w:rPr>
         <w:t>doPost</w:t>
       </w:r>
-      <w:proofErr w:type="spellEnd"/>
       <w:r>
         <w:rPr>
           <w:rFonts w:ascii="Aptos" w:hAnsi="Aptos"/>
@@ -5090,7 +5046,6 @@
         <w:lastRenderedPageBreak/>
         <w:t xml:space="preserve">πελάτη, στα </w:t>
       </w:r>
-      <w:proofErr w:type="spellStart"/>
       <w:r>
         <w:rPr>
           <w:rFonts w:ascii="Aptos" w:hAnsi="Aptos"/>
@@ -5099,7 +5054,6 @@
         </w:rPr>
         <w:t>editClient</w:t>
       </w:r>
-      <w:proofErr w:type="spellEnd"/>
       <w:r>
         <w:rPr>
           <w:rFonts w:ascii="Aptos" w:hAnsi="Aptos"/>
@@ -5107,7 +5061,6 @@
         </w:rPr>
         <w:t>.</w:t>
       </w:r>
-      <w:proofErr w:type="spellStart"/>
       <w:r>
         <w:rPr>
           <w:rFonts w:ascii="Aptos" w:hAnsi="Aptos"/>
@@ -5116,7 +5069,6 @@
         </w:rPr>
         <w:t>jsp</w:t>
       </w:r>
-      <w:proofErr w:type="spellEnd"/>
       <w:r>
         <w:rPr>
           <w:rFonts w:ascii="Aptos" w:hAnsi="Aptos"/>
@@ -5124,7 +5076,6 @@
         </w:rPr>
         <w:t xml:space="preserve"> και </w:t>
       </w:r>
-      <w:proofErr w:type="spellStart"/>
       <w:r>
         <w:rPr>
           <w:rFonts w:ascii="Aptos" w:hAnsi="Aptos"/>
@@ -5133,7 +5084,6 @@
         </w:rPr>
         <w:t>addClient</w:t>
       </w:r>
-      <w:proofErr w:type="spellEnd"/>
       <w:r>
         <w:rPr>
           <w:rFonts w:ascii="Aptos" w:hAnsi="Aptos"/>
@@ -5141,7 +5091,6 @@
         </w:rPr>
         <w:t>.</w:t>
       </w:r>
-      <w:proofErr w:type="spellStart"/>
       <w:r>
         <w:rPr>
           <w:rFonts w:ascii="Aptos" w:hAnsi="Aptos"/>
@@ -5150,7 +5099,6 @@
         </w:rPr>
         <w:t>jsp</w:t>
       </w:r>
-      <w:proofErr w:type="spellEnd"/>
       <w:r>
         <w:rPr>
           <w:rFonts w:ascii="Aptos" w:hAnsi="Aptos"/>
@@ -5165,7 +5113,7 @@
           <w:sz w:val="22"/>
           <w:szCs w:val="22"/>
         </w:rPr>
-        <w:t>Τέλος για τ</w:t>
+        <w:t xml:space="preserve">Τέλος για το </w:t>
       </w:r>
       <w:r>
         <w:rPr>
@@ -5173,8 +5121,9 @@
           <w:spacing w:val="20"/>
           <w:sz w:val="22"/>
           <w:szCs w:val="22"/>
-        </w:rPr>
-        <w:t>ο</w:t>
+          <w:lang w:val="en-US"/>
+        </w:rPr>
+        <w:t>SellerServlets</w:t>
       </w:r>
       <w:r>
         <w:rPr>
@@ -5183,9 +5132,8 @@
           <w:sz w:val="22"/>
           <w:szCs w:val="22"/>
         </w:rPr>
-        <w:t xml:space="preserve"> </w:t>
-      </w:r>
-      <w:proofErr w:type="spellStart"/>
+        <w:t xml:space="preserve">. Η ένταξη νέου Αριθμού τηλεφώνου γίνεται μόνο με δημιουργία τυχαίου αριθμού τηλεφώνου μέσο της συνάρτησης </w:t>
+      </w:r>
       <w:r>
         <w:rPr>
           <w:rFonts w:ascii="Aptos" w:hAnsi="Aptos"/>
@@ -5194,7 +5142,7 @@
           <w:szCs w:val="22"/>
           <w:lang w:val="en-US"/>
         </w:rPr>
-        <w:t>Seller</w:t>
+        <w:t>generateRandomPhoneNumber</w:t>
       </w:r>
       <w:r>
         <w:rPr>
@@ -5202,72 +5150,38 @@
           <w:spacing w:val="20"/>
           <w:sz w:val="22"/>
           <w:szCs w:val="22"/>
-          <w:lang w:val="en-US"/>
-        </w:rPr>
-        <w:t>Servlets</w:t>
-      </w:r>
-      <w:proofErr w:type="spellEnd"/>
+        </w:rPr>
+        <w:t xml:space="preserve"> μέσα στο </w:t>
+      </w:r>
       <w:r>
         <w:rPr>
           <w:rFonts w:ascii="Aptos" w:hAnsi="Aptos"/>
           <w:spacing w:val="20"/>
           <w:sz w:val="22"/>
           <w:szCs w:val="22"/>
-        </w:rPr>
-        <w:t xml:space="preserve">. Η ένταξη νέου Αριθμού τηλεφώνου γίνεται μόνο με δημιουργία τυχαίου αριθμού τηλεφώνου μέσο της συνάρτησης </w:t>
-      </w:r>
-      <w:proofErr w:type="spellStart"/>
+          <w:lang w:val="en-US"/>
+        </w:rPr>
+        <w:t>SellerServlet</w:t>
+      </w:r>
       <w:r>
         <w:rPr>
           <w:rFonts w:ascii="Aptos" w:hAnsi="Aptos"/>
           <w:spacing w:val="20"/>
           <w:sz w:val="22"/>
           <w:szCs w:val="22"/>
-          <w:lang w:val="en-US"/>
-        </w:rPr>
-        <w:t>generateRandomPhoneNumber</w:t>
-      </w:r>
-      <w:proofErr w:type="spellEnd"/>
+        </w:rPr>
+        <w:t xml:space="preserve">. Η χρήση τυχαίας γεννήτριας αριθμών κρίνεται αναγκαία, καθώς το </w:t>
+      </w:r>
       <w:r>
         <w:rPr>
           <w:rFonts w:ascii="Aptos" w:hAnsi="Aptos"/>
           <w:spacing w:val="20"/>
           <w:sz w:val="22"/>
           <w:szCs w:val="22"/>
-        </w:rPr>
-        <w:t xml:space="preserve"> μέσα στο </w:t>
-      </w:r>
-      <w:r>
-        <w:rPr>
-          <w:rFonts w:ascii="Aptos" w:hAnsi="Aptos"/>
-          <w:spacing w:val="20"/>
-          <w:sz w:val="22"/>
-          <w:szCs w:val="22"/>
-          <w:lang w:val="en-US"/>
-        </w:rPr>
-        <w:t>SellerServlet</w:t>
-      </w:r>
-      <w:r>
-        <w:rPr>
-          <w:rFonts w:ascii="Aptos" w:hAnsi="Aptos"/>
-          <w:spacing w:val="20"/>
-          <w:sz w:val="22"/>
-          <w:szCs w:val="22"/>
-        </w:rPr>
-        <w:t xml:space="preserve">. Η χρήση τυχαίας γεννήτριας αριθμών κρίνεται αναγκαία, καθώς το </w:t>
-      </w:r>
-      <w:proofErr w:type="spellStart"/>
-      <w:r>
-        <w:rPr>
-          <w:rFonts w:ascii="Aptos" w:hAnsi="Aptos"/>
-          <w:spacing w:val="20"/>
-          <w:sz w:val="22"/>
-          <w:szCs w:val="22"/>
           <w:lang w:val="en-US"/>
         </w:rPr>
         <w:t>PhoneNumber</w:t>
       </w:r>
-      <w:proofErr w:type="spellEnd"/>
       <w:r>
         <w:rPr>
           <w:rFonts w:ascii="Aptos" w:hAnsi="Aptos"/>
@@ -5389,14 +5303,12 @@
         </w:rPr>
         <w:t xml:space="preserve"> </w:t>
       </w:r>
-      <w:proofErr w:type="spellStart"/>
       <w:r>
         <w:rPr>
           <w:lang w:val="en-US"/>
         </w:rPr>
         <w:t>LoginServlet</w:t>
       </w:r>
-      <w:proofErr w:type="spellEnd"/>
     </w:p>
     <w:p>
       <w:pPr>
@@ -5446,16 +5358,8 @@
         <w:rPr>
           <w:lang w:val="en-US"/>
         </w:rPr>
-        <w:t xml:space="preserve">: </w:t>
-      </w:r>
-      <w:proofErr w:type="spellStart"/>
-      <w:r>
-        <w:rPr>
-          <w:lang w:val="en-US"/>
-        </w:rPr>
-        <w:t>LogoutServlet</w:t>
-      </w:r>
-      <w:proofErr w:type="spellEnd"/>
+        <w:t>: LogoutServlet</w:t>
+      </w:r>
     </w:p>
     <w:p>
       <w:pPr>
@@ -5527,16 +5431,8 @@
         <w:rPr>
           <w:lang w:val="en-US"/>
         </w:rPr>
-        <w:t xml:space="preserve">: </w:t>
-      </w:r>
-      <w:proofErr w:type="spellStart"/>
-      <w:r>
-        <w:rPr>
-          <w:lang w:val="en-US"/>
-        </w:rPr>
-        <w:t>doGet</w:t>
-      </w:r>
-      <w:proofErr w:type="spellEnd"/>
+        <w:t>: doGet</w:t>
+      </w:r>
       <w:r>
         <w:t xml:space="preserve"> του </w:t>
       </w:r>
@@ -5594,14 +5490,12 @@
       <w:r>
         <w:t xml:space="preserve">: </w:t>
       </w:r>
-      <w:proofErr w:type="spellStart"/>
       <w:r>
         <w:rPr>
           <w:lang w:val="en-US"/>
         </w:rPr>
         <w:t>doPost</w:t>
       </w:r>
-      <w:proofErr w:type="spellEnd"/>
       <w:r>
         <w:t xml:space="preserve"> </w:t>
       </w:r>
@@ -5675,16 +5569,8 @@
         <w:rPr>
           <w:lang w:val="en-US"/>
         </w:rPr>
-        <w:t xml:space="preserve">: </w:t>
-      </w:r>
-      <w:proofErr w:type="spellStart"/>
-      <w:r>
-        <w:rPr>
-          <w:lang w:val="en-US"/>
-        </w:rPr>
-        <w:t>GenerateRandomPhoneNumber</w:t>
-      </w:r>
-      <w:proofErr w:type="spellEnd"/>
+        <w:t>: GenerateRandomPhoneNumber</w:t>
+      </w:r>
     </w:p>
     <w:p/>
     <w:p/>
@@ -5703,7 +5589,6 @@
         </w:rPr>
         <w:t xml:space="preserve">Για το </w:t>
       </w:r>
-      <w:proofErr w:type="spellStart"/>
       <w:r>
         <w:rPr>
           <w:rFonts w:ascii="Aptos" w:hAnsi="Aptos"/>
@@ -5713,7 +5598,6 @@
         </w:rPr>
         <w:t>adminServlet</w:t>
       </w:r>
-      <w:proofErr w:type="spellEnd"/>
       <w:r>
         <w:rPr>
           <w:rFonts w:ascii="Aptos" w:hAnsi="Aptos"/>
@@ -5722,7 +5606,6 @@
         </w:rPr>
         <w:t xml:space="preserve"> χρησιμοποιήθηκε παρόμοια λογική κατά την οποία η </w:t>
       </w:r>
-      <w:proofErr w:type="spellStart"/>
       <w:r>
         <w:rPr>
           <w:rFonts w:ascii="Aptos" w:hAnsi="Aptos"/>
@@ -5732,7 +5615,6 @@
         </w:rPr>
         <w:t>doGet</w:t>
       </w:r>
-      <w:proofErr w:type="spellEnd"/>
       <w:r>
         <w:rPr>
           <w:rFonts w:ascii="Aptos" w:hAnsi="Aptos"/>
@@ -5741,7 +5623,6 @@
         </w:rPr>
         <w:t xml:space="preserve"> αναλαμβάνει τη περιήγηση του διαχειριστή στις διάφορες λειτουργίες του και τη διαγραφή ενός πωλητή, με τη </w:t>
       </w:r>
-      <w:proofErr w:type="spellStart"/>
       <w:r>
         <w:rPr>
           <w:rFonts w:ascii="Aptos" w:hAnsi="Aptos"/>
@@ -5751,7 +5632,6 @@
         </w:rPr>
         <w:t>doPost</w:t>
       </w:r>
-      <w:proofErr w:type="spellEnd"/>
       <w:r>
         <w:rPr>
           <w:rFonts w:ascii="Aptos" w:hAnsi="Aptos"/>
@@ -5760,7 +5640,6 @@
         </w:rPr>
         <w:t xml:space="preserve"> να αναλαμβάνει την επικοινωνία με τη βάση για τις ανάγκες της εισαγωγής/ανανέωσης προγραμμάτων/πωλητών. Η λειτουργία του φέρει πολλές ομοιότητες με το </w:t>
       </w:r>
-      <w:proofErr w:type="spellStart"/>
       <w:r>
         <w:rPr>
           <w:rFonts w:ascii="Aptos" w:hAnsi="Aptos"/>
@@ -5770,7 +5649,6 @@
         </w:rPr>
         <w:t>sellerServlet</w:t>
       </w:r>
-      <w:proofErr w:type="spellEnd"/>
       <w:r>
         <w:rPr>
           <w:rFonts w:ascii="Aptos" w:hAnsi="Aptos"/>
@@ -5794,7 +5672,7 @@
         </w:rPr>
         <w:lastRenderedPageBreak/>
         <w:pict w14:anchorId="47EE4348">
-          <v:shape id="_x0000_i1059" type="#_x0000_t75" style="width:376.9pt;height:647.35pt">
+          <v:shape id="_x0000_i1042" type="#_x0000_t75" style="width:376.9pt;height:647.35pt">
             <v:imagedata r:id="rId27" o:title="carbon"/>
           </v:shape>
         </w:pict>
@@ -5832,28 +5710,24 @@
       <w:r>
         <w:t xml:space="preserve">η </w:t>
       </w:r>
-      <w:proofErr w:type="spellStart"/>
       <w:r>
         <w:rPr>
           <w:lang w:val="en-US"/>
         </w:rPr>
         <w:t>doGet</w:t>
       </w:r>
-      <w:proofErr w:type="spellEnd"/>
       <w:r>
         <w:t xml:space="preserve"> </w:t>
       </w:r>
       <w:r>
         <w:t xml:space="preserve">του </w:t>
       </w:r>
-      <w:proofErr w:type="spellStart"/>
       <w:r>
         <w:rPr>
           <w:lang w:val="en-US"/>
         </w:rPr>
         <w:t>adminServlet</w:t>
       </w:r>
-      <w:proofErr w:type="spellEnd"/>
     </w:p>
     <w:p>
       <w:pPr>
@@ -5865,7 +5739,7 @@
         </w:rPr>
         <w:lastRenderedPageBreak/>
         <w:pict w14:anchorId="6A28F662">
-          <v:shape id="_x0000_i1062" type="#_x0000_t75" style="width:298pt;height:647.35pt">
+          <v:shape id="_x0000_i1043" type="#_x0000_t75" style="width:298pt;height:647.35pt">
             <v:imagedata r:id="rId28" o:title="carbon (1)"/>
           </v:shape>
         </w:pict>
@@ -5909,31 +5783,21 @@
       <w:r>
         <w:t xml:space="preserve">η </w:t>
       </w:r>
-      <w:proofErr w:type="spellStart"/>
-      <w:r>
-        <w:rPr>
-          <w:lang w:val="en-US"/>
-        </w:rPr>
-        <w:t>doPost</w:t>
-      </w:r>
-      <w:proofErr w:type="spellEnd"/>
-      <w:r>
-        <w:rPr>
-          <w:lang w:val="en-US"/>
-        </w:rPr>
-        <w:t xml:space="preserve"> </w:t>
+      <w:r>
+        <w:rPr>
+          <w:lang w:val="en-US"/>
+        </w:rPr>
+        <w:t xml:space="preserve">doPost </w:t>
       </w:r>
       <w:r>
         <w:t xml:space="preserve">του </w:t>
       </w:r>
-      <w:proofErr w:type="spellStart"/>
       <w:r>
         <w:rPr>
           <w:lang w:val="en-US"/>
         </w:rPr>
         <w:t>adminServlet</w:t>
       </w:r>
-      <w:proofErr w:type="spellEnd"/>
     </w:p>
     <w:p>
       <w:pPr>
@@ -5950,7 +5814,6 @@
         </w:rPr>
         <w:t xml:space="preserve">Τέλος για το </w:t>
       </w:r>
-      <w:proofErr w:type="spellStart"/>
       <w:r>
         <w:rPr>
           <w:rFonts w:ascii="Aptos" w:hAnsi="Aptos"/>
@@ -5960,7 +5823,6 @@
         </w:rPr>
         <w:t>clientServlet</w:t>
       </w:r>
-      <w:proofErr w:type="spellEnd"/>
       <w:r>
         <w:rPr>
           <w:rFonts w:ascii="Aptos" w:hAnsi="Aptos"/>
@@ -5969,7 +5831,6 @@
         </w:rPr>
         <w:t xml:space="preserve"> εδώ τα πράγματα είναι σχετικά ποιο απλά, μια μικρή συνάρτηση </w:t>
       </w:r>
-      <w:proofErr w:type="spellStart"/>
       <w:r>
         <w:rPr>
           <w:rFonts w:ascii="Aptos" w:hAnsi="Aptos"/>
@@ -5979,7 +5840,6 @@
         </w:rPr>
         <w:t>doPost</w:t>
       </w:r>
-      <w:proofErr w:type="spellEnd"/>
       <w:r>
         <w:rPr>
           <w:rFonts w:ascii="Aptos" w:hAnsi="Aptos"/>
@@ -5988,7 +5848,6 @@
         </w:rPr>
         <w:t xml:space="preserve"> αναλαμβάνει την (εικονική) εξώφληση του λογαριασμού του χρήστη. Η μεταφορά του χρήστη ανάμεσα στα </w:t>
       </w:r>
-      <w:proofErr w:type="spellStart"/>
       <w:r>
         <w:rPr>
           <w:rFonts w:ascii="Aptos" w:hAnsi="Aptos"/>
@@ -5998,7 +5857,6 @@
         </w:rPr>
         <w:t>smsHistory</w:t>
       </w:r>
-      <w:proofErr w:type="spellEnd"/>
       <w:r>
         <w:rPr>
           <w:rFonts w:ascii="Aptos" w:hAnsi="Aptos"/>
@@ -6007,7 +5865,6 @@
         </w:rPr>
         <w:t>.</w:t>
       </w:r>
-      <w:proofErr w:type="spellStart"/>
       <w:r>
         <w:rPr>
           <w:rFonts w:ascii="Aptos" w:hAnsi="Aptos"/>
@@ -6017,7 +5874,6 @@
         </w:rPr>
         <w:t>jsp</w:t>
       </w:r>
-      <w:proofErr w:type="spellEnd"/>
       <w:r>
         <w:rPr>
           <w:rFonts w:ascii="Aptos" w:hAnsi="Aptos"/>
@@ -6026,7 +5882,6 @@
         </w:rPr>
         <w:t xml:space="preserve"> και </w:t>
       </w:r>
-      <w:proofErr w:type="spellStart"/>
       <w:r>
         <w:rPr>
           <w:rFonts w:ascii="Aptos" w:hAnsi="Aptos"/>
@@ -6036,7 +5891,6 @@
         </w:rPr>
         <w:t>callHistory</w:t>
       </w:r>
-      <w:proofErr w:type="spellEnd"/>
       <w:r>
         <w:rPr>
           <w:rFonts w:ascii="Aptos" w:hAnsi="Aptos"/>
@@ -6045,7 +5899,6 @@
         </w:rPr>
         <w:t>.</w:t>
       </w:r>
-      <w:proofErr w:type="spellStart"/>
       <w:r>
         <w:rPr>
           <w:rFonts w:ascii="Aptos" w:hAnsi="Aptos"/>
@@ -6055,7 +5908,6 @@
         </w:rPr>
         <w:t>jsp</w:t>
       </w:r>
-      <w:proofErr w:type="spellEnd"/>
       <w:r>
         <w:rPr>
           <w:rFonts w:ascii="Aptos" w:hAnsi="Aptos"/>
@@ -6098,7 +5950,6 @@
         </w:rPr>
         <w:t xml:space="preserve"> μέσα στα ίδια τα </w:t>
       </w:r>
-      <w:proofErr w:type="spellStart"/>
       <w:r>
         <w:rPr>
           <w:rFonts w:ascii="Aptos" w:hAnsi="Aptos"/>
@@ -6108,7 +5959,6 @@
         </w:rPr>
         <w:t>jsp</w:t>
       </w:r>
-      <w:proofErr w:type="spellEnd"/>
     </w:p>
     <w:p>
       <w:pPr>
@@ -6123,7 +5973,7 @@
           <w:lang w:val="en-US"/>
         </w:rPr>
         <w:pict w14:anchorId="4AF75F07">
-          <v:shape id="_x0000_i1065" type="#_x0000_t75" style="width:447.05pt;height:315.55pt">
+          <v:shape id="_x0000_i1044" type="#_x0000_t75" style="width:447.05pt;height:315.55pt">
             <v:imagedata r:id="rId29" o:title="carbon (2)"/>
           </v:shape>
         </w:pict>
@@ -6163,86 +6013,181 @@
       <w:r>
         <w:t xml:space="preserve">η </w:t>
       </w:r>
-      <w:proofErr w:type="spellStart"/>
-      <w:r>
-        <w:rPr>
-          <w:lang w:val="en-US"/>
-        </w:rPr>
-        <w:t>doPost</w:t>
-      </w:r>
-      <w:proofErr w:type="spellEnd"/>
-      <w:r>
-        <w:rPr>
-          <w:lang w:val="en-US"/>
+      <w:r>
+        <w:rPr>
+          <w:lang w:val="en-US"/>
+        </w:rPr>
+        <w:t xml:space="preserve">doPost </w:t>
+      </w:r>
+      <w:r>
+        <w:t xml:space="preserve">του </w:t>
+      </w:r>
+      <w:r>
+        <w:rPr>
+          <w:lang w:val="en-US"/>
+        </w:rPr>
+        <w:t>clientServlet</w:t>
+      </w:r>
+    </w:p>
+    <w:p>
+      <w:pPr>
+        <w:pStyle w:val="2"/>
+        <w:rPr>
+          <w:lang w:val="en-US"/>
+        </w:rPr>
+      </w:pPr>
+      <w:bookmarkStart w:id="12" w:name="_Toc171818563"/>
+      <w:r>
+        <w:rPr>
+          <w:lang w:val="en-US"/>
+        </w:rPr>
+        <w:t>Front End (jsp)</w:t>
+      </w:r>
+      <w:bookmarkEnd w:id="12"/>
+    </w:p>
+    <w:p>
+      <w:pPr>
+        <w:pStyle w:val="-"/>
+        <w:rPr>
+          <w:lang w:val="en-US"/>
+        </w:rPr>
+      </w:pPr>
+    </w:p>
+    <w:p>
+      <w:pPr>
+        <w:pStyle w:val="-"/>
+        <w:rPr>
+          <w:rFonts w:ascii="Aptos" w:hAnsi="Aptos"/>
+          <w:spacing w:val="20"/>
+        </w:rPr>
+      </w:pPr>
+      <w:r>
+        <w:rPr>
+          <w:rFonts w:ascii="Aptos" w:hAnsi="Aptos"/>
+          <w:spacing w:val="20"/>
+        </w:rPr>
+        <w:t xml:space="preserve">Τα </w:t>
+      </w:r>
+      <w:r>
+        <w:rPr>
+          <w:rFonts w:ascii="Aptos" w:hAnsi="Aptos"/>
+          <w:spacing w:val="20"/>
+          <w:lang w:val="en-US"/>
+        </w:rPr>
+        <w:t>jsp</w:t>
+      </w:r>
+      <w:r>
+        <w:rPr>
+          <w:rFonts w:ascii="Aptos" w:hAnsi="Aptos"/>
+          <w:spacing w:val="20"/>
+        </w:rPr>
+        <w:t xml:space="preserve"> είναι οι σελίδες που υλοποιούν το </w:t>
+      </w:r>
+      <w:r>
+        <w:rPr>
+          <w:rFonts w:ascii="Aptos" w:hAnsi="Aptos"/>
+          <w:spacing w:val="20"/>
+          <w:lang w:val="en-US"/>
+        </w:rPr>
+        <w:t>user</w:t>
+      </w:r>
+      <w:r>
+        <w:rPr>
+          <w:rFonts w:ascii="Aptos" w:hAnsi="Aptos"/>
+          <w:spacing w:val="20"/>
         </w:rPr>
         <w:t xml:space="preserve"> </w:t>
       </w:r>
       <w:r>
-        <w:t xml:space="preserve">του </w:t>
-      </w:r>
-      <w:proofErr w:type="spellStart"/>
-      <w:r>
-        <w:rPr>
-          <w:lang w:val="en-US"/>
-        </w:rPr>
-        <w:t>clientServlet</w:t>
-      </w:r>
-      <w:proofErr w:type="spellEnd"/>
-    </w:p>
-    <w:p>
-      <w:pPr>
-        <w:pStyle w:val="2"/>
-        <w:rPr>
-          <w:lang w:val="en-US"/>
-        </w:rPr>
-      </w:pPr>
-      <w:bookmarkStart w:id="12" w:name="_Toc171818563"/>
-      <w:r>
-        <w:rPr>
-          <w:lang w:val="en-US"/>
-        </w:rPr>
-        <w:t>Front End (</w:t>
-      </w:r>
-      <w:proofErr w:type="spellStart"/>
-      <w:r>
-        <w:rPr>
+        <w:rPr>
+          <w:rFonts w:ascii="Aptos" w:hAnsi="Aptos"/>
+          <w:spacing w:val="20"/>
+          <w:lang w:val="en-US"/>
+        </w:rPr>
+        <w:t>interface</w:t>
+      </w:r>
+      <w:r>
+        <w:rPr>
+          <w:rFonts w:ascii="Aptos" w:hAnsi="Aptos"/>
+          <w:spacing w:val="20"/>
+        </w:rPr>
+        <w:t xml:space="preserve">. Μέχρι στιγμής έχουν υλοποιηθεί τα </w:t>
+      </w:r>
+      <w:r>
+        <w:rPr>
+          <w:rFonts w:ascii="Aptos" w:hAnsi="Aptos"/>
+          <w:spacing w:val="20"/>
+          <w:lang w:val="en-US"/>
+        </w:rPr>
+        <w:t>index</w:t>
+      </w:r>
+      <w:r>
+        <w:rPr>
+          <w:rFonts w:ascii="Aptos" w:hAnsi="Aptos"/>
+          <w:spacing w:val="20"/>
+        </w:rPr>
+        <w:t>.</w:t>
+      </w:r>
+      <w:r>
+        <w:rPr>
+          <w:rFonts w:ascii="Aptos" w:hAnsi="Aptos"/>
+          <w:spacing w:val="20"/>
           <w:lang w:val="en-US"/>
         </w:rPr>
         <w:t>jsp</w:t>
       </w:r>
-      <w:proofErr w:type="spellEnd"/>
-      <w:r>
-        <w:rPr>
-          <w:lang w:val="en-US"/>
-        </w:rPr>
-        <w:t>)</w:t>
-      </w:r>
-      <w:bookmarkEnd w:id="12"/>
-    </w:p>
-    <w:p>
-      <w:pPr>
-        <w:pStyle w:val="-"/>
-        <w:rPr>
-          <w:lang w:val="en-US"/>
-        </w:rPr>
-      </w:pPr>
-    </w:p>
-    <w:p>
-      <w:pPr>
-        <w:pStyle w:val="-"/>
-        <w:rPr>
-          <w:rFonts w:ascii="Aptos" w:hAnsi="Aptos"/>
-          <w:spacing w:val="20"/>
-        </w:rPr>
-      </w:pPr>
-      <w:r>
-        <w:rPr>
-          <w:rFonts w:ascii="Aptos" w:hAnsi="Aptos"/>
-          <w:spacing w:val="20"/>
-        </w:rPr>
-        <w:t xml:space="preserve">Τα </w:t>
-      </w:r>
-      <w:proofErr w:type="spellStart"/>
+      <w:r>
+        <w:rPr>
+          <w:rFonts w:ascii="Aptos" w:hAnsi="Aptos"/>
+          <w:spacing w:val="20"/>
+        </w:rPr>
+        <w:t xml:space="preserve">, που είναι το </w:t>
+      </w:r>
+      <w:r>
+        <w:rPr>
+          <w:rFonts w:ascii="Aptos" w:hAnsi="Aptos"/>
+          <w:spacing w:val="20"/>
+          <w:lang w:val="en-US"/>
+        </w:rPr>
+        <w:t>landing</w:t>
+      </w:r>
+      <w:r>
+        <w:rPr>
+          <w:rFonts w:ascii="Aptos" w:hAnsi="Aptos"/>
+          <w:spacing w:val="20"/>
+        </w:rPr>
+        <w:t xml:space="preserve"> </w:t>
+      </w:r>
+      <w:r>
+        <w:rPr>
+          <w:rFonts w:ascii="Aptos" w:hAnsi="Aptos"/>
+          <w:spacing w:val="20"/>
+          <w:lang w:val="en-US"/>
+        </w:rPr>
+        <w:t>page</w:t>
+      </w:r>
+      <w:r>
+        <w:rPr>
+          <w:rFonts w:ascii="Aptos" w:hAnsi="Aptos"/>
+          <w:spacing w:val="20"/>
+        </w:rPr>
+        <w:t xml:space="preserve">, το </w:t>
+      </w:r>
+      <w:r>
+        <w:rPr>
+          <w:rFonts w:ascii="Aptos" w:hAnsi="Aptos"/>
+          <w:spacing w:val="20"/>
+          <w:lang w:val="en-US"/>
+        </w:rPr>
+        <w:t>login</w:t>
+      </w:r>
+      <w:r>
+        <w:rPr>
+          <w:rFonts w:ascii="Aptos" w:hAnsi="Aptos"/>
+          <w:spacing w:val="20"/>
+        </w:rPr>
+        <w:t>.</w:t>
+      </w:r>
       <w:r>
         <w:rPr>
           <w:rFonts w:ascii="Aptos" w:hAnsi="Aptos"/>
@@ -6251,51 +6196,35 @@
         </w:rPr>
         <w:t>jsp</w:t>
       </w:r>
-      <w:proofErr w:type="spellEnd"/>
-      <w:r>
-        <w:rPr>
-          <w:rFonts w:ascii="Aptos" w:hAnsi="Aptos"/>
-          <w:spacing w:val="20"/>
-        </w:rPr>
-        <w:t xml:space="preserve"> είναι οι σελίδες που υλοποιούν το </w:t>
-      </w:r>
-      <w:r>
-        <w:rPr>
-          <w:rFonts w:ascii="Aptos" w:hAnsi="Aptos"/>
-          <w:spacing w:val="20"/>
-          <w:lang w:val="en-US"/>
-        </w:rPr>
-        <w:t>user</w:t>
-      </w:r>
-      <w:r>
-        <w:rPr>
-          <w:rFonts w:ascii="Aptos" w:hAnsi="Aptos"/>
-          <w:spacing w:val="20"/>
-        </w:rPr>
-        <w:t xml:space="preserve"> </w:t>
-      </w:r>
-      <w:r>
-        <w:rPr>
-          <w:rFonts w:ascii="Aptos" w:hAnsi="Aptos"/>
-          <w:spacing w:val="20"/>
-          <w:lang w:val="en-US"/>
-        </w:rPr>
-        <w:t>interface</w:t>
-      </w:r>
-      <w:r>
-        <w:rPr>
-          <w:rFonts w:ascii="Aptos" w:hAnsi="Aptos"/>
-          <w:spacing w:val="20"/>
-        </w:rPr>
-        <w:t xml:space="preserve">. Μέχρι στιγμής έχουν υλοποιηθεί τα </w:t>
-      </w:r>
-      <w:r>
-        <w:rPr>
-          <w:rFonts w:ascii="Aptos" w:hAnsi="Aptos"/>
-          <w:spacing w:val="20"/>
-          <w:lang w:val="en-US"/>
-        </w:rPr>
-        <w:t>index</w:t>
+      <w:r>
+        <w:rPr>
+          <w:rFonts w:ascii="Aptos" w:hAnsi="Aptos"/>
+          <w:spacing w:val="20"/>
+        </w:rPr>
+        <w:t xml:space="preserve"> που είναι η φόρμα </w:t>
+      </w:r>
+      <w:r>
+        <w:rPr>
+          <w:rFonts w:ascii="Aptos" w:hAnsi="Aptos"/>
+          <w:spacing w:val="20"/>
+          <w:lang w:val="en-US"/>
+        </w:rPr>
+        <w:t>login</w:t>
+      </w:r>
+      <w:r>
+        <w:rPr>
+          <w:rFonts w:ascii="Aptos" w:hAnsi="Aptos"/>
+          <w:spacing w:val="20"/>
+        </w:rPr>
+        <w:t xml:space="preserve">, το </w:t>
+      </w:r>
+      <w:r>
+        <w:rPr>
+          <w:rFonts w:ascii="Aptos" w:hAnsi="Aptos"/>
+          <w:spacing w:val="20"/>
+          <w:lang w:val="en-US"/>
+        </w:rPr>
+        <w:t>error</w:t>
       </w:r>
       <w:r>
         <w:rPr>
@@ -6304,7 +6233,6 @@
         </w:rPr>
         <w:t>.</w:t>
       </w:r>
-      <w:proofErr w:type="spellStart"/>
       <w:r>
         <w:rPr>
           <w:rFonts w:ascii="Aptos" w:hAnsi="Aptos"/>
@@ -6313,51 +6241,20 @@
         </w:rPr>
         <w:t>jsp</w:t>
       </w:r>
-      <w:proofErr w:type="spellEnd"/>
-      <w:r>
-        <w:rPr>
-          <w:rFonts w:ascii="Aptos" w:hAnsi="Aptos"/>
-          <w:spacing w:val="20"/>
-        </w:rPr>
-        <w:t xml:space="preserve">, που είναι το </w:t>
-      </w:r>
-      <w:r>
-        <w:rPr>
-          <w:rFonts w:ascii="Aptos" w:hAnsi="Aptos"/>
-          <w:spacing w:val="20"/>
-          <w:lang w:val="en-US"/>
-        </w:rPr>
-        <w:t>landing</w:t>
-      </w:r>
-      <w:r>
-        <w:rPr>
-          <w:rFonts w:ascii="Aptos" w:hAnsi="Aptos"/>
-          <w:spacing w:val="20"/>
-        </w:rPr>
-        <w:t xml:space="preserve"> </w:t>
-      </w:r>
-      <w:r>
-        <w:rPr>
-          <w:rFonts w:ascii="Aptos" w:hAnsi="Aptos"/>
-          <w:spacing w:val="20"/>
-          <w:lang w:val="en-US"/>
-        </w:rPr>
-        <w:t>page</w:t>
-      </w:r>
-      <w:r>
-        <w:rPr>
-          <w:rFonts w:ascii="Aptos" w:hAnsi="Aptos"/>
-          <w:spacing w:val="20"/>
-        </w:rPr>
-        <w:t xml:space="preserve">, το </w:t>
-      </w:r>
-      <w:r>
-        <w:rPr>
-          <w:rFonts w:ascii="Aptos" w:hAnsi="Aptos"/>
-          <w:spacing w:val="20"/>
-          <w:lang w:val="en-US"/>
-        </w:rPr>
-        <w:t>login</w:t>
+      <w:r>
+        <w:rPr>
+          <w:rFonts w:ascii="Aptos" w:hAnsi="Aptos"/>
+          <w:spacing w:val="20"/>
+        </w:rPr>
+        <w:t xml:space="preserve">, που είναι η σελίδα ανακατεύθυνσης σε περίπτωση λάθους, το </w:t>
+      </w:r>
+      <w:r>
+        <w:rPr>
+          <w:rFonts w:ascii="Aptos" w:hAnsi="Aptos"/>
+          <w:spacing w:val="20"/>
+          <w:lang w:val="en-US"/>
+        </w:rPr>
+        <w:t>seller</w:t>
       </w:r>
       <w:r>
         <w:rPr>
@@ -6366,7 +6263,6 @@
         </w:rPr>
         <w:t>.</w:t>
       </w:r>
-      <w:proofErr w:type="spellStart"/>
       <w:r>
         <w:rPr>
           <w:rFonts w:ascii="Aptos" w:hAnsi="Aptos"/>
@@ -6375,36 +6271,50 @@
         </w:rPr>
         <w:t>jsp</w:t>
       </w:r>
-      <w:proofErr w:type="spellEnd"/>
-      <w:r>
-        <w:rPr>
-          <w:rFonts w:ascii="Aptos" w:hAnsi="Aptos"/>
-          <w:spacing w:val="20"/>
-        </w:rPr>
-        <w:t xml:space="preserve"> που είναι η φόρμα </w:t>
-      </w:r>
-      <w:r>
-        <w:rPr>
-          <w:rFonts w:ascii="Aptos" w:hAnsi="Aptos"/>
-          <w:spacing w:val="20"/>
-          <w:lang w:val="en-US"/>
-        </w:rPr>
-        <w:t>login</w:t>
-      </w:r>
-      <w:r>
-        <w:rPr>
-          <w:rFonts w:ascii="Aptos" w:hAnsi="Aptos"/>
-          <w:spacing w:val="20"/>
-        </w:rPr>
-        <w:t xml:space="preserve">, το </w:t>
-      </w:r>
-      <w:r>
-        <w:rPr>
-          <w:rFonts w:ascii="Aptos" w:hAnsi="Aptos"/>
-          <w:spacing w:val="20"/>
-          <w:lang w:val="en-US"/>
-        </w:rPr>
-        <w:t>error</w:t>
+      <w:r>
+        <w:rPr>
+          <w:rFonts w:ascii="Aptos" w:hAnsi="Aptos"/>
+          <w:spacing w:val="20"/>
+        </w:rPr>
+        <w:t xml:space="preserve">, που αποτελέι τη προεπιλεγμένη σελίδα για τους </w:t>
+      </w:r>
+      <w:r>
+        <w:rPr>
+          <w:rFonts w:ascii="Aptos" w:hAnsi="Aptos"/>
+          <w:spacing w:val="20"/>
+          <w:lang w:val="en-US"/>
+        </w:rPr>
+        <w:t>sellers</w:t>
+      </w:r>
+      <w:r>
+        <w:rPr>
+          <w:rFonts w:ascii="Aptos" w:hAnsi="Aptos"/>
+          <w:spacing w:val="20"/>
+        </w:rPr>
+        <w:t xml:space="preserve">, μέσα στην οποία ο κάθε </w:t>
+      </w:r>
+      <w:r>
+        <w:rPr>
+          <w:rFonts w:ascii="Aptos" w:hAnsi="Aptos"/>
+          <w:spacing w:val="20"/>
+          <w:lang w:val="en-US"/>
+        </w:rPr>
+        <w:t>Seller</w:t>
+      </w:r>
+      <w:r>
+        <w:rPr>
+          <w:rFonts w:ascii="Aptos" w:hAnsi="Aptos"/>
+          <w:spacing w:val="20"/>
+        </w:rPr>
+        <w:t xml:space="preserve"> βλέπει πληροφορίες για όλους τους πελάτες του. Τις </w:t>
+      </w:r>
+      <w:r>
+        <w:rPr>
+          <w:rFonts w:ascii="Aptos" w:hAnsi="Aptos"/>
+          <w:spacing w:val="20"/>
+          <w:lang w:val="en-US"/>
+        </w:rPr>
+        <w:t>addClient</w:t>
       </w:r>
       <w:r>
         <w:rPr>
@@ -6413,7 +6323,6 @@
         </w:rPr>
         <w:t>.</w:t>
       </w:r>
-      <w:proofErr w:type="spellStart"/>
       <w:r>
         <w:rPr>
           <w:rFonts w:ascii="Aptos" w:hAnsi="Aptos"/>
@@ -6422,13 +6331,49 @@
         </w:rPr>
         <w:t>jsp</w:t>
       </w:r>
-      <w:proofErr w:type="spellEnd"/>
-      <w:r>
-        <w:rPr>
-          <w:rFonts w:ascii="Aptos" w:hAnsi="Aptos"/>
-          <w:spacing w:val="20"/>
-        </w:rPr>
-        <w:t xml:space="preserve">, που είναι η σελίδα ανακατεύθυνσης σε περίπτωση λάθους, το </w:t>
+      <w:r>
+        <w:rPr>
+          <w:rFonts w:ascii="Aptos" w:hAnsi="Aptos"/>
+          <w:spacing w:val="20"/>
+        </w:rPr>
+        <w:t xml:space="preserve"> και </w:t>
+      </w:r>
+      <w:r>
+        <w:rPr>
+          <w:rFonts w:ascii="Aptos" w:hAnsi="Aptos"/>
+          <w:spacing w:val="20"/>
+          <w:lang w:val="en-US"/>
+        </w:rPr>
+        <w:t>editClient</w:t>
+      </w:r>
+      <w:r>
+        <w:rPr>
+          <w:rFonts w:ascii="Aptos" w:hAnsi="Aptos"/>
+          <w:spacing w:val="20"/>
+        </w:rPr>
+        <w:t>.</w:t>
+      </w:r>
+      <w:r>
+        <w:rPr>
+          <w:rFonts w:ascii="Aptos" w:hAnsi="Aptos"/>
+          <w:spacing w:val="20"/>
+          <w:lang w:val="en-US"/>
+        </w:rPr>
+        <w:t>jsp</w:t>
+      </w:r>
+      <w:r>
+        <w:rPr>
+          <w:rFonts w:ascii="Aptos" w:hAnsi="Aptos"/>
+          <w:spacing w:val="20"/>
+        </w:rPr>
+        <w:t xml:space="preserve"> για την εισαγωγή και </w:t>
+      </w:r>
+      <w:r>
+        <w:rPr>
+          <w:rFonts w:ascii="Aptos" w:hAnsi="Aptos"/>
+          <w:spacing w:val="20"/>
+        </w:rPr>
+        <w:t xml:space="preserve">ανανέωση στοιχείων του εκάστοτε πελάτη, και οι οποίες καλούνται από κουμπιά μέσα στη </w:t>
       </w:r>
       <w:r>
         <w:rPr>
@@ -6445,7 +6390,6 @@
         </w:rPr>
         <w:t>.</w:t>
       </w:r>
-      <w:proofErr w:type="spellStart"/>
       <w:r>
         <w:rPr>
           <w:rFonts w:ascii="Aptos" w:hAnsi="Aptos"/>
@@ -6454,54 +6398,21 @@
         </w:rPr>
         <w:t>jsp</w:t>
       </w:r>
-      <w:proofErr w:type="spellEnd"/>
-      <w:r>
-        <w:rPr>
-          <w:rFonts w:ascii="Aptos" w:hAnsi="Aptos"/>
-          <w:spacing w:val="20"/>
-        </w:rPr>
-        <w:t xml:space="preserve">, που αποτελέι τη προεπιλεγμένη σελίδα για τους </w:t>
-      </w:r>
-      <w:r>
-        <w:rPr>
-          <w:rFonts w:ascii="Aptos" w:hAnsi="Aptos"/>
-          <w:spacing w:val="20"/>
-          <w:lang w:val="en-US"/>
-        </w:rPr>
-        <w:t>sellers</w:t>
-      </w:r>
-      <w:r>
-        <w:rPr>
-          <w:rFonts w:ascii="Aptos" w:hAnsi="Aptos"/>
-          <w:spacing w:val="20"/>
-        </w:rPr>
-        <w:t xml:space="preserve">, μέσα στην οποία ο κάθε </w:t>
-      </w:r>
-      <w:r>
-        <w:rPr>
-          <w:rFonts w:ascii="Aptos" w:hAnsi="Aptos"/>
-          <w:spacing w:val="20"/>
-          <w:lang w:val="en-US"/>
-        </w:rPr>
-        <w:t>Seller</w:t>
-      </w:r>
-      <w:r>
-        <w:rPr>
-          <w:rFonts w:ascii="Aptos" w:hAnsi="Aptos"/>
-          <w:spacing w:val="20"/>
-        </w:rPr>
-        <w:t xml:space="preserve"> βλέπει πληροφορίες για όλους τους πελάτες του. Τις </w:t>
-      </w:r>
-      <w:proofErr w:type="spellStart"/>
-      <w:r>
-        <w:rPr>
-          <w:rFonts w:ascii="Aptos" w:hAnsi="Aptos"/>
-          <w:spacing w:val="20"/>
-          <w:lang w:val="en-US"/>
-        </w:rPr>
-        <w:t>addClient</w:t>
-      </w:r>
-      <w:proofErr w:type="spellEnd"/>
+      <w:r>
+        <w:rPr>
+          <w:rFonts w:ascii="Aptos" w:hAnsi="Aptos"/>
+          <w:spacing w:val="20"/>
+        </w:rPr>
+        <w:t xml:space="preserve">. Τέλος υπάρχει το </w:t>
+      </w:r>
+      <w:r>
+        <w:rPr>
+          <w:rFonts w:ascii="Aptos" w:hAnsi="Aptos"/>
+          <w:spacing w:val="20"/>
+          <w:lang w:val="en-US"/>
+        </w:rPr>
+        <w:t>showAllPrograms</w:t>
+      </w:r>
       <w:r>
         <w:rPr>
           <w:rFonts w:ascii="Aptos" w:hAnsi="Aptos"/>
@@ -6509,7 +6420,6 @@
         </w:rPr>
         <w:t>.</w:t>
       </w:r>
-      <w:proofErr w:type="spellStart"/>
       <w:r>
         <w:rPr>
           <w:rFonts w:ascii="Aptos" w:hAnsi="Aptos"/>
@@ -6518,114 +6428,6 @@
         </w:rPr>
         <w:t>jsp</w:t>
       </w:r>
-      <w:proofErr w:type="spellEnd"/>
-      <w:r>
-        <w:rPr>
-          <w:rFonts w:ascii="Aptos" w:hAnsi="Aptos"/>
-          <w:spacing w:val="20"/>
-        </w:rPr>
-        <w:t xml:space="preserve"> και </w:t>
-      </w:r>
-      <w:proofErr w:type="spellStart"/>
-      <w:r>
-        <w:rPr>
-          <w:rFonts w:ascii="Aptos" w:hAnsi="Aptos"/>
-          <w:spacing w:val="20"/>
-          <w:lang w:val="en-US"/>
-        </w:rPr>
-        <w:t>editClient</w:t>
-      </w:r>
-      <w:proofErr w:type="spellEnd"/>
-      <w:r>
-        <w:rPr>
-          <w:rFonts w:ascii="Aptos" w:hAnsi="Aptos"/>
-          <w:spacing w:val="20"/>
-        </w:rPr>
-        <w:t>.</w:t>
-      </w:r>
-      <w:proofErr w:type="spellStart"/>
-      <w:r>
-        <w:rPr>
-          <w:rFonts w:ascii="Aptos" w:hAnsi="Aptos"/>
-          <w:spacing w:val="20"/>
-          <w:lang w:val="en-US"/>
-        </w:rPr>
-        <w:t>jsp</w:t>
-      </w:r>
-      <w:proofErr w:type="spellEnd"/>
-      <w:r>
-        <w:rPr>
-          <w:rFonts w:ascii="Aptos" w:hAnsi="Aptos"/>
-          <w:spacing w:val="20"/>
-        </w:rPr>
-        <w:t xml:space="preserve"> για την εισαγωγή και </w:t>
-      </w:r>
-      <w:r>
-        <w:rPr>
-          <w:rFonts w:ascii="Aptos" w:hAnsi="Aptos"/>
-          <w:spacing w:val="20"/>
-        </w:rPr>
-        <w:t xml:space="preserve">ανανέωση στοιχείων του εκάστοτε πελάτη, και οι οποίες καλούνται από κουμπιά μέσα στη </w:t>
-      </w:r>
-      <w:r>
-        <w:rPr>
-          <w:rFonts w:ascii="Aptos" w:hAnsi="Aptos"/>
-          <w:spacing w:val="20"/>
-          <w:lang w:val="en-US"/>
-        </w:rPr>
-        <w:t>seller</w:t>
-      </w:r>
-      <w:r>
-        <w:rPr>
-          <w:rFonts w:ascii="Aptos" w:hAnsi="Aptos"/>
-          <w:spacing w:val="20"/>
-        </w:rPr>
-        <w:t>.</w:t>
-      </w:r>
-      <w:proofErr w:type="spellStart"/>
-      <w:r>
-        <w:rPr>
-          <w:rFonts w:ascii="Aptos" w:hAnsi="Aptos"/>
-          <w:spacing w:val="20"/>
-          <w:lang w:val="en-US"/>
-        </w:rPr>
-        <w:t>jsp</w:t>
-      </w:r>
-      <w:proofErr w:type="spellEnd"/>
-      <w:r>
-        <w:rPr>
-          <w:rFonts w:ascii="Aptos" w:hAnsi="Aptos"/>
-          <w:spacing w:val="20"/>
-        </w:rPr>
-        <w:t xml:space="preserve">. Τέλος υπάρχει το </w:t>
-      </w:r>
-      <w:proofErr w:type="spellStart"/>
-      <w:r>
-        <w:rPr>
-          <w:rFonts w:ascii="Aptos" w:hAnsi="Aptos"/>
-          <w:spacing w:val="20"/>
-          <w:lang w:val="en-US"/>
-        </w:rPr>
-        <w:t>showAllPrograms</w:t>
-      </w:r>
-      <w:proofErr w:type="spellEnd"/>
-      <w:r>
-        <w:rPr>
-          <w:rFonts w:ascii="Aptos" w:hAnsi="Aptos"/>
-          <w:spacing w:val="20"/>
-        </w:rPr>
-        <w:t>.</w:t>
-      </w:r>
-      <w:proofErr w:type="spellStart"/>
-      <w:r>
-        <w:rPr>
-          <w:rFonts w:ascii="Aptos" w:hAnsi="Aptos"/>
-          <w:spacing w:val="20"/>
-          <w:lang w:val="en-US"/>
-        </w:rPr>
-        <w:t>jsp</w:t>
-      </w:r>
-      <w:proofErr w:type="spellEnd"/>
       <w:r>
         <w:rPr>
           <w:rFonts w:ascii="Aptos" w:hAnsi="Aptos"/>
@@ -6647,7 +6449,6 @@
         <w:lastRenderedPageBreak/>
         <w:t xml:space="preserve">Παράδειγμα χρήσης </w:t>
       </w:r>
-      <w:proofErr w:type="spellStart"/>
       <w:r>
         <w:rPr>
           <w:rFonts w:ascii="Aptos" w:hAnsi="Aptos"/>
@@ -6656,7 +6457,6 @@
         </w:rPr>
         <w:t>jsp</w:t>
       </w:r>
-      <w:proofErr w:type="spellEnd"/>
       <w:r>
         <w:rPr>
           <w:rFonts w:ascii="Aptos" w:hAnsi="Aptos"/>
@@ -6664,7 +6464,6 @@
         </w:rPr>
         <w:t xml:space="preserve"> με το </w:t>
       </w:r>
-      <w:proofErr w:type="spellStart"/>
       <w:r>
         <w:rPr>
           <w:rFonts w:ascii="Aptos" w:hAnsi="Aptos"/>
@@ -6673,7 +6472,6 @@
         </w:rPr>
         <w:t>showAllPrograms</w:t>
       </w:r>
-      <w:proofErr w:type="spellEnd"/>
       <w:r>
         <w:rPr>
           <w:rFonts w:ascii="Aptos" w:hAnsi="Aptos"/>
@@ -6681,7 +6479,6 @@
         </w:rPr>
         <w:t>.</w:t>
       </w:r>
-      <w:proofErr w:type="spellStart"/>
       <w:r>
         <w:rPr>
           <w:rFonts w:ascii="Aptos" w:hAnsi="Aptos"/>
@@ -6690,7 +6487,6 @@
         </w:rPr>
         <w:t>jsp</w:t>
       </w:r>
-      <w:proofErr w:type="spellEnd"/>
       <w:r>
         <w:rPr>
           <w:rFonts w:ascii="Aptos" w:hAnsi="Aptos"/>
@@ -6698,7 +6494,7 @@
           <w:lang w:val="en-US"/>
         </w:rPr>
         <w:pict w14:anchorId="32F8E2CC">
-          <v:shape id="_x0000_i1042" type="#_x0000_t75" style="width:353.1pt;height:594.15pt">
+          <v:shape id="_x0000_i1045" type="#_x0000_t75" style="width:353.1pt;height:594.15pt">
             <v:imagedata r:id="rId30" o:title="jspExample(showAllPrograms)"/>
           </v:shape>
         </w:pict>
@@ -6737,16 +6533,8 @@
         <w:rPr>
           <w:lang w:val="en-US"/>
         </w:rPr>
-        <w:t xml:space="preserve">: </w:t>
-      </w:r>
-      <w:proofErr w:type="spellStart"/>
-      <w:r>
-        <w:rPr>
-          <w:lang w:val="en-US"/>
-        </w:rPr>
-        <w:t>showAllPrograms.jsp</w:t>
-      </w:r>
-      <w:proofErr w:type="spellEnd"/>
+        <w:t>: showAllPrograms.jsp</w:t>
+      </w:r>
     </w:p>
     <w:p>
       <w:pPr>
@@ -6769,7 +6557,6 @@
         <w:lastRenderedPageBreak/>
         <w:t xml:space="preserve">Λίστα </w:t>
       </w:r>
-      <w:proofErr w:type="spellStart"/>
       <w:r>
         <w:rPr>
           <w:rFonts w:ascii="Aptos" w:hAnsi="Aptos"/>
@@ -6779,7 +6566,6 @@
         </w:rPr>
         <w:t>jsp</w:t>
       </w:r>
-      <w:proofErr w:type="spellEnd"/>
       <w:r>
         <w:rPr>
           <w:rFonts w:ascii="Aptos" w:hAnsi="Aptos"/>
@@ -6801,7 +6587,6 @@
           <w:szCs w:val="23"/>
         </w:rPr>
       </w:pPr>
-      <w:proofErr w:type="gramStart"/>
       <w:r>
         <w:rPr>
           <w:rFonts w:ascii="Aptos" w:hAnsi="Aptos"/>
@@ -6817,16 +6602,7 @@
           <w:sz w:val="23"/>
           <w:szCs w:val="23"/>
         </w:rPr>
-        <w:t xml:space="preserve"> :</w:t>
-      </w:r>
-      <w:proofErr w:type="gramEnd"/>
-      <w:r>
-        <w:rPr>
-          <w:rFonts w:ascii="Aptos" w:hAnsi="Aptos"/>
-          <w:sz w:val="23"/>
-          <w:szCs w:val="23"/>
-        </w:rPr>
-        <w:t xml:space="preserve"> περιέχει τη λίστα με όλους τους πελάτες του πωλητή</w:t>
+        <w:t xml:space="preserve"> : περιέχει τη λίστα με όλους τους πελάτες του πωλητή</w:t>
       </w:r>
     </w:p>
     <w:p>
@@ -6841,8 +6617,6 @@
           <w:szCs w:val="23"/>
         </w:rPr>
       </w:pPr>
-      <w:proofErr w:type="spellStart"/>
-      <w:proofErr w:type="gramStart"/>
       <w:r>
         <w:rPr>
           <w:rFonts w:ascii="Aptos" w:hAnsi="Aptos"/>
@@ -6852,23 +6626,13 @@
         </w:rPr>
         <w:t>addClient</w:t>
       </w:r>
-      <w:proofErr w:type="spellEnd"/>
       <w:r>
         <w:rPr>
           <w:rFonts w:ascii="Aptos" w:hAnsi="Aptos"/>
           <w:sz w:val="23"/>
           <w:szCs w:val="23"/>
         </w:rPr>
-        <w:t xml:space="preserve"> :</w:t>
-      </w:r>
-      <w:proofErr w:type="gramEnd"/>
-      <w:r>
-        <w:rPr>
-          <w:rFonts w:ascii="Aptos" w:hAnsi="Aptos"/>
-          <w:sz w:val="23"/>
-          <w:szCs w:val="23"/>
-        </w:rPr>
-        <w:t xml:space="preserve"> περιέχει τη φόρμα εισαγωγής νέου πελάτη</w:t>
+        <w:t xml:space="preserve"> : περιέχει τη φόρμα εισαγωγής νέου πελάτη</w:t>
       </w:r>
     </w:p>
     <w:p>
@@ -6883,8 +6647,6 @@
           <w:szCs w:val="23"/>
         </w:rPr>
       </w:pPr>
-      <w:proofErr w:type="spellStart"/>
-      <w:proofErr w:type="gramStart"/>
       <w:r>
         <w:rPr>
           <w:rFonts w:ascii="Aptos" w:hAnsi="Aptos"/>
@@ -6894,23 +6656,13 @@
         </w:rPr>
         <w:t>editClient</w:t>
       </w:r>
-      <w:proofErr w:type="spellEnd"/>
       <w:r>
         <w:rPr>
           <w:rFonts w:ascii="Aptos" w:hAnsi="Aptos"/>
           <w:sz w:val="23"/>
           <w:szCs w:val="23"/>
         </w:rPr>
-        <w:t xml:space="preserve"> :</w:t>
-      </w:r>
-      <w:proofErr w:type="gramEnd"/>
-      <w:r>
-        <w:rPr>
-          <w:rFonts w:ascii="Aptos" w:hAnsi="Aptos"/>
-          <w:sz w:val="23"/>
-          <w:szCs w:val="23"/>
-        </w:rPr>
-        <w:t xml:space="preserve"> περιέχει τη φόρμα με την οποία ο πωλητής μπορεί να αλλάξει τα στοιχεία ενός πελάτη</w:t>
+        <w:t xml:space="preserve"> : περιέχει τη φόρμα με την οποία ο πωλητής μπορεί να αλλάξει τα στοιχεία ενός πελάτη</w:t>
       </w:r>
     </w:p>
     <w:p>
@@ -6925,8 +6677,6 @@
           <w:szCs w:val="23"/>
         </w:rPr>
       </w:pPr>
-      <w:proofErr w:type="spellStart"/>
-      <w:proofErr w:type="gramStart"/>
       <w:r>
         <w:rPr>
           <w:rFonts w:ascii="Aptos" w:hAnsi="Aptos"/>
@@ -6936,23 +6686,13 @@
         </w:rPr>
         <w:t>showAllPrograms</w:t>
       </w:r>
-      <w:proofErr w:type="spellEnd"/>
       <w:r>
         <w:rPr>
           <w:rFonts w:ascii="Aptos" w:hAnsi="Aptos"/>
           <w:sz w:val="23"/>
           <w:szCs w:val="23"/>
         </w:rPr>
-        <w:t xml:space="preserve"> :</w:t>
-      </w:r>
-      <w:proofErr w:type="gramEnd"/>
-      <w:r>
-        <w:rPr>
-          <w:rFonts w:ascii="Aptos" w:hAnsi="Aptos"/>
-          <w:sz w:val="23"/>
-          <w:szCs w:val="23"/>
-        </w:rPr>
-        <w:t xml:space="preserve"> από εδώ ο πωλητής μπορεί να δει όλα τα διαθέσιμα προγράμματα</w:t>
+        <w:t xml:space="preserve"> : από εδώ ο πωλητής μπορεί να δει όλα τα διαθέσιμα προγράμματα</w:t>
       </w:r>
     </w:p>
     <w:p>
@@ -6975,7 +6715,6 @@
         </w:rPr>
         <w:t xml:space="preserve">Λίστα </w:t>
       </w:r>
-      <w:proofErr w:type="spellStart"/>
       <w:r>
         <w:rPr>
           <w:rFonts w:ascii="Aptos" w:hAnsi="Aptos"/>
@@ -6985,7 +6724,6 @@
         </w:rPr>
         <w:t>jsp</w:t>
       </w:r>
-      <w:proofErr w:type="spellEnd"/>
       <w:r>
         <w:rPr>
           <w:rFonts w:ascii="Aptos" w:hAnsi="Aptos"/>
@@ -7007,7 +6745,6 @@
           <w:szCs w:val="23"/>
         </w:rPr>
       </w:pPr>
-      <w:proofErr w:type="gramStart"/>
       <w:r>
         <w:rPr>
           <w:rFonts w:ascii="Aptos" w:hAnsi="Aptos"/>
@@ -7023,16 +6760,7 @@
           <w:sz w:val="23"/>
           <w:szCs w:val="23"/>
         </w:rPr>
-        <w:t xml:space="preserve"> :</w:t>
-      </w:r>
-      <w:proofErr w:type="gramEnd"/>
-      <w:r>
-        <w:rPr>
-          <w:rFonts w:ascii="Aptos" w:hAnsi="Aptos"/>
-          <w:sz w:val="23"/>
-          <w:szCs w:val="23"/>
-        </w:rPr>
-        <w:t xml:space="preserve"> περιέχει τη λίστα με τους πωλητές που διαχειρίζεται ο διαχειριστής</w:t>
+        <w:t xml:space="preserve"> : περιέχει τη λίστα με τους πωλητές που διαχειρίζεται ο διαχειριστής</w:t>
       </w:r>
     </w:p>
     <w:p>
@@ -7047,8 +6775,6 @@
           <w:szCs w:val="23"/>
         </w:rPr>
       </w:pPr>
-      <w:proofErr w:type="spellStart"/>
-      <w:proofErr w:type="gramStart"/>
       <w:r>
         <w:rPr>
           <w:rFonts w:ascii="Aptos" w:hAnsi="Aptos"/>
@@ -7058,23 +6784,13 @@
         </w:rPr>
         <w:t>addSeller</w:t>
       </w:r>
-      <w:proofErr w:type="spellEnd"/>
       <w:r>
         <w:rPr>
           <w:rFonts w:ascii="Aptos" w:hAnsi="Aptos"/>
           <w:sz w:val="23"/>
           <w:szCs w:val="23"/>
         </w:rPr>
-        <w:t xml:space="preserve"> :</w:t>
-      </w:r>
-      <w:proofErr w:type="gramEnd"/>
-      <w:r>
-        <w:rPr>
-          <w:rFonts w:ascii="Aptos" w:hAnsi="Aptos"/>
-          <w:sz w:val="23"/>
-          <w:szCs w:val="23"/>
-        </w:rPr>
-        <w:t xml:space="preserve"> περιέχει τη φόρμα με την οποία γίνεται η εισαγωγή νέου πωλητή</w:t>
+        <w:t xml:space="preserve"> : περιέχει τη φόρμα με την οποία γίνεται η εισαγωγή νέου πωλητή</w:t>
       </w:r>
     </w:p>
     <w:p>
@@ -7089,8 +6805,6 @@
           <w:szCs w:val="23"/>
         </w:rPr>
       </w:pPr>
-      <w:proofErr w:type="spellStart"/>
-      <w:proofErr w:type="gramStart"/>
       <w:r>
         <w:rPr>
           <w:rFonts w:ascii="Aptos" w:hAnsi="Aptos"/>
@@ -7098,42 +6812,15 @@
           <w:szCs w:val="23"/>
           <w:lang w:val="en-US"/>
         </w:rPr>
-        <w:t>edit</w:t>
+        <w:t>editSeller</w:t>
       </w:r>
       <w:r>
         <w:rPr>
           <w:rFonts w:ascii="Aptos" w:hAnsi="Aptos"/>
           <w:sz w:val="23"/>
           <w:szCs w:val="23"/>
-          <w:lang w:val="en-US"/>
-        </w:rPr>
-        <w:t>Seller</w:t>
-      </w:r>
-      <w:proofErr w:type="spellEnd"/>
-      <w:r>
-        <w:rPr>
-          <w:rFonts w:ascii="Aptos" w:hAnsi="Aptos"/>
-          <w:sz w:val="23"/>
-          <w:szCs w:val="23"/>
-        </w:rPr>
-        <w:t xml:space="preserve"> :</w:t>
-      </w:r>
-      <w:proofErr w:type="gramEnd"/>
-      <w:r>
-        <w:rPr>
-          <w:rFonts w:ascii="Aptos" w:hAnsi="Aptos"/>
-          <w:sz w:val="23"/>
-          <w:szCs w:val="23"/>
-        </w:rPr>
-        <w:t xml:space="preserve"> περιέχει τη φόρμα με την οποία ο πωλητής μπορεί να αλλάξει τα στοιχεία ενός </w:t>
-      </w:r>
-      <w:r>
-        <w:rPr>
-          <w:rFonts w:ascii="Aptos" w:hAnsi="Aptos"/>
-          <w:sz w:val="23"/>
-          <w:szCs w:val="23"/>
-        </w:rPr>
-        <w:t>πωλητή</w:t>
+        </w:rPr>
+        <w:t xml:space="preserve"> : περιέχει τη φόρμα με την οποία ο πωλητής μπορεί να αλλάξει τα στοιχεία ενός πωλητή</w:t>
       </w:r>
     </w:p>
     <w:p>
@@ -7148,8 +6835,6 @@
           <w:szCs w:val="23"/>
         </w:rPr>
       </w:pPr>
-      <w:proofErr w:type="spellStart"/>
-      <w:proofErr w:type="gramStart"/>
       <w:r>
         <w:rPr>
           <w:rFonts w:ascii="Aptos" w:hAnsi="Aptos"/>
@@ -7157,42 +6842,15 @@
           <w:szCs w:val="23"/>
           <w:lang w:val="en-US"/>
         </w:rPr>
-        <w:t>add</w:t>
+        <w:t>addProgram</w:t>
       </w:r>
       <w:r>
         <w:rPr>
           <w:rFonts w:ascii="Aptos" w:hAnsi="Aptos"/>
           <w:sz w:val="23"/>
           <w:szCs w:val="23"/>
-          <w:lang w:val="en-US"/>
-        </w:rPr>
-        <w:t>Program</w:t>
-      </w:r>
-      <w:proofErr w:type="spellEnd"/>
-      <w:r>
-        <w:rPr>
-          <w:rFonts w:ascii="Aptos" w:hAnsi="Aptos"/>
-          <w:sz w:val="23"/>
-          <w:szCs w:val="23"/>
-        </w:rPr>
-        <w:t xml:space="preserve"> :</w:t>
-      </w:r>
-      <w:proofErr w:type="gramEnd"/>
-      <w:r>
-        <w:rPr>
-          <w:rFonts w:ascii="Aptos" w:hAnsi="Aptos"/>
-          <w:sz w:val="23"/>
-          <w:szCs w:val="23"/>
-        </w:rPr>
-        <w:t xml:space="preserve"> περιέχει τη φόρμα με την οποία γίνεται η εισαγωγή νέου π</w:t>
-      </w:r>
-      <w:r>
-        <w:rPr>
-          <w:rFonts w:ascii="Aptos" w:hAnsi="Aptos"/>
-          <w:sz w:val="23"/>
-          <w:szCs w:val="23"/>
-        </w:rPr>
-        <w:t>ρογράμματος</w:t>
+        </w:rPr>
+        <w:t xml:space="preserve"> : περιέχει τη φόρμα με την οποία γίνεται η εισαγωγή νέου προγράμματος</w:t>
       </w:r>
     </w:p>
     <w:p>
@@ -7207,8 +6865,6 @@
           <w:szCs w:val="23"/>
         </w:rPr>
       </w:pPr>
-      <w:proofErr w:type="spellStart"/>
-      <w:proofErr w:type="gramStart"/>
       <w:r>
         <w:rPr>
           <w:rFonts w:ascii="Aptos" w:hAnsi="Aptos"/>
@@ -7216,42 +6872,15 @@
           <w:szCs w:val="23"/>
           <w:lang w:val="en-US"/>
         </w:rPr>
-        <w:t>edit</w:t>
+        <w:t>editProgram</w:t>
       </w:r>
       <w:r>
         <w:rPr>
           <w:rFonts w:ascii="Aptos" w:hAnsi="Aptos"/>
           <w:sz w:val="23"/>
           <w:szCs w:val="23"/>
-          <w:lang w:val="en-US"/>
-        </w:rPr>
-        <w:t>Program</w:t>
-      </w:r>
-      <w:proofErr w:type="spellEnd"/>
-      <w:r>
-        <w:rPr>
-          <w:rFonts w:ascii="Aptos" w:hAnsi="Aptos"/>
-          <w:sz w:val="23"/>
-          <w:szCs w:val="23"/>
-        </w:rPr>
-        <w:t xml:space="preserve"> :</w:t>
-      </w:r>
-      <w:proofErr w:type="gramEnd"/>
-      <w:r>
-        <w:rPr>
-          <w:rFonts w:ascii="Aptos" w:hAnsi="Aptos"/>
-          <w:sz w:val="23"/>
-          <w:szCs w:val="23"/>
-        </w:rPr>
-        <w:t xml:space="preserve"> περιέχει τη φόρμα με την οποία ο πωλητής μπορεί να αλλάξει τα στοιχεία ενός π</w:t>
-      </w:r>
-      <w:r>
-        <w:rPr>
-          <w:rFonts w:ascii="Aptos" w:hAnsi="Aptos"/>
-          <w:sz w:val="23"/>
-          <w:szCs w:val="23"/>
-        </w:rPr>
-        <w:t>ρογράμματος</w:t>
+        </w:rPr>
+        <w:t xml:space="preserve"> : περιέχει τη φόρμα με την οποία ο πωλητής μπορεί να αλλάξει τα στοιχεία ενός προγράμματος</w:t>
       </w:r>
     </w:p>
     <w:p>
@@ -7274,7 +6903,6 @@
         </w:rPr>
         <w:t xml:space="preserve">Λίστα </w:t>
       </w:r>
-      <w:proofErr w:type="spellStart"/>
       <w:r>
         <w:rPr>
           <w:rFonts w:ascii="Aptos" w:hAnsi="Aptos"/>
@@ -7284,7 +6912,6 @@
         </w:rPr>
         <w:t>jsp</w:t>
       </w:r>
-      <w:proofErr w:type="spellEnd"/>
       <w:r>
         <w:rPr>
           <w:rFonts w:ascii="Aptos" w:hAnsi="Aptos"/>
@@ -7306,7 +6933,6 @@
           <w:szCs w:val="23"/>
         </w:rPr>
       </w:pPr>
-      <w:proofErr w:type="gramStart"/>
       <w:r>
         <w:rPr>
           <w:rFonts w:ascii="Aptos" w:hAnsi="Aptos"/>
@@ -7322,16 +6948,7 @@
           <w:sz w:val="23"/>
           <w:szCs w:val="23"/>
         </w:rPr>
-        <w:t xml:space="preserve"> :</w:t>
-      </w:r>
-      <w:proofErr w:type="gramEnd"/>
-      <w:r>
-        <w:rPr>
-          <w:rFonts w:ascii="Aptos" w:hAnsi="Aptos"/>
-          <w:sz w:val="23"/>
-          <w:szCs w:val="23"/>
-        </w:rPr>
-        <w:t xml:space="preserve"> από εδώ το πελάτης μπορεί να δει και να εξωφλήσει λογαριασμούς</w:t>
+        <w:t xml:space="preserve"> : από εδώ το πελάτης μπορεί να δει και να εξωφλήσει λογαριασμούς</w:t>
       </w:r>
     </w:p>
     <w:p>
@@ -7346,8 +6963,6 @@
           <w:szCs w:val="23"/>
         </w:rPr>
       </w:pPr>
-      <w:proofErr w:type="spellStart"/>
-      <w:proofErr w:type="gramStart"/>
       <w:r>
         <w:rPr>
           <w:rFonts w:ascii="Aptos" w:hAnsi="Aptos"/>
@@ -7357,23 +6972,13 @@
         </w:rPr>
         <w:t>smsHistory</w:t>
       </w:r>
-      <w:proofErr w:type="spellEnd"/>
       <w:r>
         <w:rPr>
           <w:rFonts w:ascii="Aptos" w:hAnsi="Aptos"/>
           <w:sz w:val="23"/>
           <w:szCs w:val="23"/>
         </w:rPr>
-        <w:t xml:space="preserve"> :</w:t>
-      </w:r>
-      <w:proofErr w:type="gramEnd"/>
-      <w:r>
-        <w:rPr>
-          <w:rFonts w:ascii="Aptos" w:hAnsi="Aptos"/>
-          <w:sz w:val="23"/>
-          <w:szCs w:val="23"/>
-        </w:rPr>
-        <w:t xml:space="preserve"> από εδώ ο χρήστης μπορεί να δει το ιστορικό των μυνημάτων του</w:t>
+        <w:t xml:space="preserve"> : από εδώ ο χρήστης μπορεί να δει το ιστορικό των μυνημάτων του</w:t>
       </w:r>
     </w:p>
     <w:p>
@@ -7388,8 +6993,6 @@
           <w:szCs w:val="23"/>
         </w:rPr>
       </w:pPr>
-      <w:proofErr w:type="spellStart"/>
-      <w:proofErr w:type="gramStart"/>
       <w:r>
         <w:rPr>
           <w:rFonts w:ascii="Aptos" w:hAnsi="Aptos"/>
@@ -7399,23 +7002,51 @@
         </w:rPr>
         <w:t>callHistory</w:t>
       </w:r>
-      <w:proofErr w:type="spellEnd"/>
       <w:r>
         <w:rPr>
           <w:rFonts w:ascii="Aptos" w:hAnsi="Aptos"/>
           <w:sz w:val="23"/>
           <w:szCs w:val="23"/>
         </w:rPr>
-        <w:t xml:space="preserve"> :</w:t>
-      </w:r>
-      <w:proofErr w:type="gramEnd"/>
-      <w:r>
+        <w:t xml:space="preserve"> : από εδώ ο χρήστης μπορεί να δει το ιστορικό των κλήσεων του</w:t>
+      </w:r>
+    </w:p>
+    <w:p>
+      <w:pPr>
+        <w:numPr>
+          <w:ilvl w:val="1"/>
+          <w:numId w:val="57"/>
+        </w:numPr>
         <w:rPr>
           <w:rFonts w:ascii="Aptos" w:hAnsi="Aptos"/>
           <w:sz w:val="23"/>
           <w:szCs w:val="23"/>
         </w:rPr>
-        <w:t xml:space="preserve"> από εδώ ο χρήστης μπορεί να δει το ιστορικό των κλήσεων του</w:t>
+      </w:pPr>
+      <w:r>
+        <w:rPr>
+          <w:rFonts w:ascii="Aptos" w:hAnsi="Aptos"/>
+          <w:sz w:val="23"/>
+          <w:szCs w:val="23"/>
+          <w:lang w:val="en-US"/>
+        </w:rPr>
+        <w:t>thisMonth</w:t>
+      </w:r>
+      <w:r>
+        <w:rPr>
+          <w:rFonts w:ascii="Aptos" w:hAnsi="Aptos"/>
+          <w:sz w:val="23"/>
+          <w:szCs w:val="23"/>
+        </w:rPr>
+        <w:t xml:space="preserve"> : </w:t>
+      </w:r>
+      <w:r>
+        <w:rPr>
+          <w:rFonts w:ascii="Aptos" w:hAnsi="Aptos"/>
+          <w:sz w:val="23"/>
+          <w:szCs w:val="23"/>
+        </w:rPr>
+        <w:t>από εδώ ο χρήστης μπορεί να δει το ποσό κλήσεων και μυνημάτων που του απομένουν για το μήνα</w:t>
       </w:r>
     </w:p>
     <w:p>
@@ -7950,7 +7581,7 @@
                 <v:path o:extrusionok="f" gradientshapeok="t" o:connecttype="rect"/>
                 <o:lock v:ext="edit" aspectratio="t"/>
               </v:shapetype>
-              <v:shape id="_x0000_i1043" type="#_x0000_t75" style="width:25.65pt;height:31.3pt">
+              <v:shape id="_x0000_i1046" type="#_x0000_t75" style="width:25.65pt;height:31.3pt">
                 <v:imagedata r:id="rId1" o:title="UNIPI-JPG"/>
               </v:shape>
             </w:pict>
@@ -14033,18 +13664,6 @@
 </file>
 
 <file path=customXml/item2.xml><?xml version="1.0" encoding="utf-8"?>
-<p:properties xmlns:p="http://schemas.microsoft.com/office/2006/metadata/properties" xmlns:xsi="http://www.w3.org/2001/XMLSchema-instance" xmlns:pc="http://schemas.microsoft.com/office/infopath/2007/PartnerControls">
-  <documentManagement>
-    <_activity xmlns="2eccc740-2b25-46ad-8426-b191f18a12a7" xsi:nil="true"/>
-  </documentManagement>
-</p:properties>
-</file>
-
-<file path=customXml/item3.xml><?xml version="1.0" encoding="utf-8"?>
-<b:Sources xmlns:b="http://schemas.openxmlformats.org/officeDocument/2006/bibliography" xmlns="http://schemas.openxmlformats.org/officeDocument/2006/bibliography" SelectedStyle="\APASixthEditionOfficeOnline.xsl" StyleName="APA" Version="6"/>
-</file>
-
-<file path=customXml/item4.xml><?xml version="1.0" encoding="utf-8"?>
 <ct:contentTypeSchema xmlns:ct="http://schemas.microsoft.com/office/2006/metadata/contentType" xmlns:ma="http://schemas.microsoft.com/office/2006/metadata/properties/metaAttributes" ct:_="" ma:_="" ma:contentTypeName="Document" ma:contentTypeID="0x010100BC555455485129409C16EB156306ED67" ma:contentTypeVersion="13" ma:contentTypeDescription="Create a new document." ma:contentTypeScope="" ma:versionID="86fa15392bb27ad48f0b568cb5227ab4">
   <xsd:schema xmlns:xsd="http://www.w3.org/2001/XMLSchema" xmlns:xs="http://www.w3.org/2001/XMLSchema" xmlns:p="http://schemas.microsoft.com/office/2006/metadata/properties" xmlns:ns3="2eccc740-2b25-46ad-8426-b191f18a12a7" xmlns:ns4="7847359d-f348-483c-9d37-e86756a94e83" targetNamespace="http://schemas.microsoft.com/office/2006/metadata/properties" ma:root="true" ma:fieldsID="ea8637e1a93ce5e1c7c192de4e8ba244" ns3:_="" ns4:_="">
     <xsd:import namespace="2eccc740-2b25-46ad-8426-b191f18a12a7"/>
@@ -14265,6 +13884,18 @@
 </ct:contentTypeSchema>
 </file>
 
+<file path=customXml/item3.xml><?xml version="1.0" encoding="utf-8"?>
+<b:Sources xmlns:b="http://schemas.openxmlformats.org/officeDocument/2006/bibliography" xmlns="http://schemas.openxmlformats.org/officeDocument/2006/bibliography" SelectedStyle="\APASixthEditionOfficeOnline.xsl" StyleName="APA" Version="6"/>
+</file>
+
+<file path=customXml/item4.xml><?xml version="1.0" encoding="utf-8"?>
+<p:properties xmlns:p="http://schemas.microsoft.com/office/2006/metadata/properties" xmlns:xsi="http://www.w3.org/2001/XMLSchema-instance" xmlns:pc="http://schemas.microsoft.com/office/infopath/2007/PartnerControls">
+  <documentManagement>
+    <_activity xmlns="2eccc740-2b25-46ad-8426-b191f18a12a7" xsi:nil="true"/>
+  </documentManagement>
+</p:properties>
+</file>
+
 <file path=customXml/itemProps1.xml><?xml version="1.0" encoding="utf-8"?>
 <ds:datastoreItem xmlns:ds="http://schemas.openxmlformats.org/officeDocument/2006/customXml" ds:itemID="{F4087EFB-AD48-40F1-8ACB-0CB47956C4CC}">
   <ds:schemaRefs>
@@ -14274,24 +13905,6 @@
 </file>
 
 <file path=customXml/itemProps2.xml><?xml version="1.0" encoding="utf-8"?>
-<ds:datastoreItem xmlns:ds="http://schemas.openxmlformats.org/officeDocument/2006/customXml" ds:itemID="{2D8BD41A-FA08-455B-8F23-278A6170A09D}">
-  <ds:schemaRefs>
-    <ds:schemaRef ds:uri="http://schemas.microsoft.com/office/2006/metadata/properties"/>
-    <ds:schemaRef ds:uri="http://schemas.microsoft.com/office/infopath/2007/PartnerControls"/>
-    <ds:schemaRef ds:uri="2eccc740-2b25-46ad-8426-b191f18a12a7"/>
-  </ds:schemaRefs>
-</ds:datastoreItem>
-</file>
-
-<file path=customXml/itemProps3.xml><?xml version="1.0" encoding="utf-8"?>
-<ds:datastoreItem xmlns:ds="http://schemas.openxmlformats.org/officeDocument/2006/customXml" ds:itemID="{D5C93482-B9C3-4CC9-BD5C-9E1290CEB57F}">
-  <ds:schemaRefs>
-    <ds:schemaRef ds:uri="http://schemas.openxmlformats.org/officeDocument/2006/bibliography"/>
-  </ds:schemaRefs>
-</ds:datastoreItem>
-</file>
-
-<file path=customXml/itemProps4.xml><?xml version="1.0" encoding="utf-8"?>
 <ds:datastoreItem xmlns:ds="http://schemas.openxmlformats.org/officeDocument/2006/customXml" ds:itemID="{C5959581-70E9-418E-B530-BA56FB07A9CB}">
   <ds:schemaRefs>
     <ds:schemaRef ds:uri="http://schemas.microsoft.com/office/2006/metadata/contentType"/>
@@ -14308,4 +13921,22 @@
     <ds:schemaRef ds:uri="http://schemas.microsoft.com/internal/obd"/>
   </ds:schemaRefs>
 </ds:datastoreItem>
+</file>
+
+<file path=customXml/itemProps3.xml><?xml version="1.0" encoding="utf-8"?>
+<ds:datastoreItem xmlns:ds="http://schemas.openxmlformats.org/officeDocument/2006/customXml" ds:itemID="{D5C93482-B9C3-4CC9-BD5C-9E1290CEB57F}">
+  <ds:schemaRefs>
+    <ds:schemaRef ds:uri="http://schemas.openxmlformats.org/officeDocument/2006/bibliography"/>
+  </ds:schemaRefs>
+</ds:datastoreItem>
+</file>
+
+<file path=customXml/itemProps4.xml><?xml version="1.0" encoding="utf-8"?>
+<ds:datastoreItem xmlns:ds="http://schemas.openxmlformats.org/officeDocument/2006/customXml" ds:itemID="{2D8BD41A-FA08-455B-8F23-278A6170A09D}">
+  <ds:schemaRefs>
+    <ds:schemaRef ds:uri="http://schemas.microsoft.com/office/2006/metadata/properties"/>
+    <ds:schemaRef ds:uri="http://schemas.microsoft.com/office/infopath/2007/PartnerControls"/>
+    <ds:schemaRef ds:uri="2eccc740-2b25-46ad-8426-b191f18a12a7"/>
+  </ds:schemaRefs>
+</ds:datastoreItem>
 </file>
</xml_diff>